<commit_message>
RRT 17 - 20. Tételek
Navigáció, odometria, inerciális szenzorok, GPS
</commit_message>
<xml_diff>
--- a/RRT/17.docx
+++ b/RRT/17.docx
@@ -22,8 +22,22 @@
       <w:pPr>
         <w:pStyle w:val="Cmsor2"/>
       </w:pPr>
-      <w:r>
-        <w:t>Robotnavigációban a tájékozódás szentháromsága:</w:t>
+      <w:bookmarkStart w:id="0" w:name="_GoBack"/>
+      <w:proofErr w:type="gramStart"/>
+      <w:r>
+        <w:t>Navigáció</w:t>
+      </w:r>
+      <w:proofErr w:type="gramEnd"/>
+      <w:r>
+        <w:t xml:space="preserve"> alapjai</w:t>
+      </w:r>
+    </w:p>
+    <w:p>
+      <w:pPr>
+        <w:pStyle w:val="Cmsor3"/>
+      </w:pPr>
+      <w:r>
+        <w:t>Tájékozódás szentháromsága</w:t>
       </w:r>
     </w:p>
     <w:p>
@@ -40,7 +54,21 @@
         <w:rPr>
           <w:rFonts w:cs="Times New Roman"/>
         </w:rPr>
-        <w:t>Hol vagyok? (Where am I?)</w:t>
+        <w:t>Hol vagyok? (</w:t>
+      </w:r>
+      <w:proofErr w:type="spellStart"/>
+      <w:r>
+        <w:rPr>
+          <w:rFonts w:cs="Times New Roman"/>
+        </w:rPr>
+        <w:t>Where</w:t>
+      </w:r>
+      <w:proofErr w:type="spellEnd"/>
+      <w:r>
+        <w:rPr>
+          <w:rFonts w:cs="Times New Roman"/>
+        </w:rPr>
+        <w:t xml:space="preserve"> am I?)</w:t>
       </w:r>
     </w:p>
     <w:p>
@@ -57,7 +85,35 @@
         <w:rPr>
           <w:rFonts w:cs="Times New Roman"/>
         </w:rPr>
-        <w:t xml:space="preserve">Hova megyek? (Where am I going?) </w:t>
+        <w:t>Hova megyek? (</w:t>
+      </w:r>
+      <w:proofErr w:type="spellStart"/>
+      <w:r>
+        <w:rPr>
+          <w:rFonts w:cs="Times New Roman"/>
+        </w:rPr>
+        <w:t>Where</w:t>
+      </w:r>
+      <w:proofErr w:type="spellEnd"/>
+      <w:r>
+        <w:rPr>
+          <w:rFonts w:cs="Times New Roman"/>
+        </w:rPr>
+        <w:t xml:space="preserve"> am I </w:t>
+      </w:r>
+      <w:proofErr w:type="spellStart"/>
+      <w:r>
+        <w:rPr>
+          <w:rFonts w:cs="Times New Roman"/>
+        </w:rPr>
+        <w:t>going</w:t>
+      </w:r>
+      <w:proofErr w:type="spellEnd"/>
+      <w:r>
+        <w:rPr>
+          <w:rFonts w:cs="Times New Roman"/>
+        </w:rPr>
+        <w:t xml:space="preserve">?) </w:t>
       </w:r>
     </w:p>
     <w:p>
@@ -74,55 +130,63 @@
         <w:rPr>
           <w:rFonts w:cs="Times New Roman"/>
         </w:rPr>
-        <w:t>Hogyan juthatok el oda? (How should I get there?)</w:t>
-      </w:r>
-    </w:p>
-    <w:p>
-      <w:pPr>
-        <w:rPr>
-          <w:rFonts w:cs="Times New Roman"/>
-        </w:rPr>
-      </w:pPr>
-      <w:r>
-        <w:rPr>
-          <w:rFonts w:cs="Times New Roman"/>
-        </w:rPr>
-        <w:t>Három legfontosabb kérdés, amire minden időpillanatban tudni kell válaszolni.</w:t>
-      </w:r>
-    </w:p>
-    <w:p>
-      <w:pPr>
-        <w:rPr>
-          <w:rFonts w:cs="Times New Roman"/>
-        </w:rPr>
-      </w:pPr>
-      <w:r>
-        <w:rPr>
-          <w:rFonts w:cs="Times New Roman"/>
-          <w:b/>
-          <w:bCs/>
-        </w:rPr>
-        <w:t>Perception layer</w:t>
-      </w:r>
-      <w:r>
-        <w:rPr>
-          <w:rFonts w:cs="Times New Roman"/>
-        </w:rPr>
-        <w:t xml:space="preserve"> - mobil egységek helyzetének meghatároz</w:t>
-      </w:r>
-      <w:r>
-        <w:rPr>
-          <w:rFonts w:cs="Times New Roman"/>
-        </w:rPr>
-        <w:t>ási módszereinek csoportosítása</w:t>
-      </w:r>
-    </w:p>
-    <w:p>
-      <w:pPr>
-        <w:pStyle w:val="Cmsor2"/>
-      </w:pPr>
-      <w:r>
-        <w:t>Relatív pozíció mérés</w:t>
+        <w:t>Hogyan juthatok el oda? (</w:t>
+      </w:r>
+      <w:proofErr w:type="spellStart"/>
+      <w:r>
+        <w:rPr>
+          <w:rFonts w:cs="Times New Roman"/>
+        </w:rPr>
+        <w:t>How</w:t>
+      </w:r>
+      <w:proofErr w:type="spellEnd"/>
+      <w:r>
+        <w:rPr>
+          <w:rFonts w:cs="Times New Roman"/>
+        </w:rPr>
+        <w:t xml:space="preserve"> </w:t>
+      </w:r>
+      <w:proofErr w:type="spellStart"/>
+      <w:r>
+        <w:rPr>
+          <w:rFonts w:cs="Times New Roman"/>
+        </w:rPr>
+        <w:t>should</w:t>
+      </w:r>
+      <w:proofErr w:type="spellEnd"/>
+      <w:r>
+        <w:rPr>
+          <w:rFonts w:cs="Times New Roman"/>
+        </w:rPr>
+        <w:t xml:space="preserve"> I </w:t>
+      </w:r>
+      <w:proofErr w:type="spellStart"/>
+      <w:r>
+        <w:rPr>
+          <w:rFonts w:cs="Times New Roman"/>
+        </w:rPr>
+        <w:t>get</w:t>
+      </w:r>
+      <w:proofErr w:type="spellEnd"/>
+      <w:r>
+        <w:rPr>
+          <w:rFonts w:cs="Times New Roman"/>
+        </w:rPr>
+        <w:t xml:space="preserve"> </w:t>
+      </w:r>
+      <w:proofErr w:type="spellStart"/>
+      <w:r>
+        <w:rPr>
+          <w:rFonts w:cs="Times New Roman"/>
+        </w:rPr>
+        <w:t>there</w:t>
+      </w:r>
+      <w:proofErr w:type="spellEnd"/>
+      <w:r>
+        <w:rPr>
+          <w:rFonts w:cs="Times New Roman"/>
+        </w:rPr>
+        <w:t>?)</w:t>
       </w:r>
     </w:p>
     <w:p>
@@ -130,25 +194,46 @@
         <w:pStyle w:val="Cmsor3"/>
       </w:pPr>
       <w:r>
-        <w:t xml:space="preserve">Dead-reconing </w:t>
-      </w:r>
-    </w:p>
-    <w:p>
-      <w:r>
-        <w:t>(deduced-reckoning = leszármaztatott helyzet-megállapítás)</w:t>
-      </w:r>
-    </w:p>
-    <w:p>
-      <w:r>
-        <w:t>A robot egy korábban ismert pozíciójából és a megtett út alatt összegyűjtött adatok alapján számolja ki a pozíciót.</w:t>
+        <w:t xml:space="preserve">Relatív </w:t>
+      </w:r>
+      <w:proofErr w:type="gramStart"/>
+      <w:r>
+        <w:t>pozíció mérés</w:t>
+      </w:r>
+      <w:proofErr w:type="gramEnd"/>
+    </w:p>
+    <w:p>
+      <w:proofErr w:type="spellStart"/>
+      <w:r>
+        <w:t>Dead-reconing</w:t>
+      </w:r>
+      <w:proofErr w:type="spellEnd"/>
+      <w:r>
+        <w:t xml:space="preserve"> </w:t>
+      </w:r>
+      <w:r>
+        <w:t>(</w:t>
+      </w:r>
+      <w:proofErr w:type="spellStart"/>
+      <w:r>
+        <w:t>deduced-reckoning</w:t>
+      </w:r>
+      <w:proofErr w:type="spellEnd"/>
+      <w:r>
+        <w:t xml:space="preserve"> = leszármaztatott helyzet-megállapítás)</w:t>
       </w:r>
     </w:p>
     <w:p>
       <w:r>
         <w:sym w:font="Wingdings" w:char="F04A"/>
       </w:r>
-      <w:r>
-        <w:t xml:space="preserve">: </w:t>
+      <w:proofErr w:type="gramStart"/>
+      <w:r>
+        <w:t>:</w:t>
+      </w:r>
+      <w:proofErr w:type="gramEnd"/>
+      <w:r>
+        <w:t xml:space="preserve"> </w:t>
       </w:r>
       <w:r>
         <w:t>bármikor kiszámolható</w:t>
@@ -158,8 +243,13 @@
       <w:r>
         <w:sym w:font="Wingdings" w:char="F04C"/>
       </w:r>
-      <w:r>
-        <w:t xml:space="preserve">: halmozott hibát gyűjt </w:t>
+      <w:proofErr w:type="gramStart"/>
+      <w:r>
+        <w:t>:</w:t>
+      </w:r>
+      <w:proofErr w:type="gramEnd"/>
+      <w:r>
+        <w:t xml:space="preserve"> halmozott hibát gyűjt </w:t>
       </w:r>
       <w:r>
         <w:sym w:font="Wingdings" w:char="F0E0"/>
@@ -170,25 +260,22 @@
     </w:p>
     <w:p>
       <w:r>
-        <w:t>Ma már egyre kevésbé használják kizárólagos pozíció meghatározásra</w:t>
-      </w:r>
-    </w:p>
-    <w:p>
-      <w:pPr>
-        <w:numPr>
-          <w:ilvl w:val="0"/>
-          <w:numId w:val="3"/>
-        </w:numPr>
-        <w:rPr>
-          <w:rFonts w:cs="Times New Roman"/>
-        </w:rPr>
-      </w:pPr>
-      <w:r>
-        <w:rPr>
-          <w:rFonts w:cs="Times New Roman"/>
-          <w:b/>
-          <w:bCs/>
-        </w:rPr>
+        <w:t xml:space="preserve">Ma már egyre kevésbé használják kizárólagos </w:t>
+      </w:r>
+      <w:proofErr w:type="gramStart"/>
+      <w:r>
+        <w:t>pozíció</w:t>
+      </w:r>
+      <w:proofErr w:type="gramEnd"/>
+      <w:r>
+        <w:t xml:space="preserve"> meghatározásra</w:t>
+      </w:r>
+    </w:p>
+    <w:p>
+      <w:pPr>
+        <w:pStyle w:val="Cmsor4"/>
+      </w:pPr>
+      <w:r>
         <w:t>Odometria</w:t>
       </w:r>
     </w:p>
@@ -280,8 +367,16 @@
         <w:rPr>
           <w:rFonts w:cs="Times New Roman"/>
         </w:rPr>
-        <w:t>: az adatok rendelkezésre állása esetén bármikor képes pozíció becslésre</w:t>
-      </w:r>
+        <w:t xml:space="preserve">: az adatok rendelkezésre állása esetén bármikor képes </w:t>
+      </w:r>
+      <w:proofErr w:type="gramStart"/>
+      <w:r>
+        <w:rPr>
+          <w:rFonts w:cs="Times New Roman"/>
+        </w:rPr>
+        <w:t>pozíció becslésre</w:t>
+      </w:r>
+      <w:proofErr w:type="gramEnd"/>
     </w:p>
     <w:p>
       <w:pPr>
@@ -301,11 +396,25 @@
         </w:rPr>
         <w:sym w:font="Wingdings" w:char="F04C"/>
       </w:r>
-      <w:r>
-        <w:rPr>
-          <w:rFonts w:cs="Times New Roman"/>
-        </w:rPr>
-        <w:t xml:space="preserve">: a mérés inkrementális jellegű </w:t>
+      <w:proofErr w:type="gramStart"/>
+      <w:r>
+        <w:rPr>
+          <w:rFonts w:cs="Times New Roman"/>
+        </w:rPr>
+        <w:t>:</w:t>
+      </w:r>
+      <w:proofErr w:type="gramEnd"/>
+      <w:r>
+        <w:rPr>
+          <w:rFonts w:cs="Times New Roman"/>
+        </w:rPr>
+        <w:t xml:space="preserve"> a mérés inkrementális jellegű </w:t>
+      </w:r>
+      <w:r>
+        <w:rPr>
+          <w:rFonts w:cs="Times New Roman"/>
+        </w:rPr>
+        <w:t xml:space="preserve"> </w:t>
       </w:r>
       <w:r>
         <w:rPr>
@@ -317,43 +426,14 @@
         <w:rPr>
           <w:rFonts w:cs="Times New Roman"/>
         </w:rPr>
-        <w:t xml:space="preserve"> a hiba minden határon túl nőhet (főleg, ha valamilyen hirtelen, nem várt esemény következik</w:t>
-      </w:r>
-      <w:r>
-        <w:rPr>
-          <w:rFonts w:cs="Times New Roman"/>
-        </w:rPr>
-        <w:t xml:space="preserve"> be, pl. nekimegyünk vkinek) </w:t>
-      </w:r>
-      <w:r>
-        <w:rPr>
-          <w:rFonts w:cs="Times New Roman"/>
-        </w:rPr>
-        <w:sym w:font="Wingdings" w:char="F0E0"/>
-      </w:r>
-      <w:r>
-        <w:rPr>
-          <w:rFonts w:cs="Times New Roman"/>
-        </w:rPr>
-        <w:t xml:space="preserve"> megoldás: periodikus független referenciával újra kalibrálás gyakran</w:t>
-      </w:r>
-    </w:p>
-    <w:p>
-      <w:pPr>
-        <w:numPr>
-          <w:ilvl w:val="0"/>
-          <w:numId w:val="3"/>
-        </w:numPr>
-        <w:rPr>
-          <w:rFonts w:cs="Times New Roman"/>
-        </w:rPr>
-      </w:pPr>
-      <w:r>
-        <w:rPr>
-          <w:rFonts w:cs="Times New Roman"/>
-          <w:b/>
-          <w:bCs/>
-        </w:rPr>
+        <w:t xml:space="preserve"> a hiba is</w:t>
+      </w:r>
+    </w:p>
+    <w:p>
+      <w:pPr>
+        <w:pStyle w:val="Cmsor4"/>
+      </w:pPr>
+      <w:r>
         <w:t>Inerciális helymeghatározás</w:t>
       </w:r>
     </w:p>
@@ -401,8 +481,16 @@
         <w:rPr>
           <w:rFonts w:cs="Times New Roman"/>
         </w:rPr>
-        <w:t xml:space="preserve"> pozíció</w:t>
-      </w:r>
+        <w:t xml:space="preserve"> </w:t>
+      </w:r>
+      <w:proofErr w:type="gramStart"/>
+      <w:r>
+        <w:rPr>
+          <w:rFonts w:cs="Times New Roman"/>
+        </w:rPr>
+        <w:t>pozíció</w:t>
+      </w:r>
+      <w:proofErr w:type="gramEnd"/>
     </w:p>
     <w:p>
       <w:pPr>
@@ -422,11 +510,19 @@
         </w:rPr>
         <w:sym w:font="Wingdings" w:char="F04A"/>
       </w:r>
-      <w:r>
-        <w:rPr>
-          <w:rFonts w:cs="Times New Roman"/>
-        </w:rPr>
-        <w:t>: zárt alakban megadható számítási eljárás, ami minden időpillanatban rendelkezésre áll</w:t>
+      <w:proofErr w:type="gramStart"/>
+      <w:r>
+        <w:rPr>
+          <w:rFonts w:cs="Times New Roman"/>
+        </w:rPr>
+        <w:t>:</w:t>
+      </w:r>
+      <w:proofErr w:type="gramEnd"/>
+      <w:r>
+        <w:rPr>
+          <w:rFonts w:cs="Times New Roman"/>
+        </w:rPr>
+        <w:t xml:space="preserve"> zárt alakban megadható számítási eljárás, ami minden időpillanatban rendelkezésre áll</w:t>
       </w:r>
     </w:p>
     <w:p>
@@ -447,11 +543,33 @@
         </w:rPr>
         <w:sym w:font="Wingdings" w:char="F04C"/>
       </w:r>
-      <w:r>
-        <w:rPr>
-          <w:rFonts w:cs="Times New Roman"/>
-        </w:rPr>
-        <w:t>: a mérési zaj kétszeresen integrálódik.</w:t>
+      <w:proofErr w:type="gramStart"/>
+      <w:r>
+        <w:rPr>
+          <w:rFonts w:cs="Times New Roman"/>
+        </w:rPr>
+        <w:t>:</w:t>
+      </w:r>
+      <w:proofErr w:type="gramEnd"/>
+      <w:r>
+        <w:rPr>
+          <w:rFonts w:cs="Times New Roman"/>
+        </w:rPr>
+        <w:t xml:space="preserve"> a mérési zaj kétszeresen </w:t>
+      </w:r>
+      <w:proofErr w:type="spellStart"/>
+      <w:r>
+        <w:rPr>
+          <w:rFonts w:cs="Times New Roman"/>
+        </w:rPr>
+        <w:t>integrálódik</w:t>
+      </w:r>
+      <w:proofErr w:type="spellEnd"/>
+      <w:r>
+        <w:rPr>
+          <w:rFonts w:cs="Times New Roman"/>
+        </w:rPr>
+        <w:t>.</w:t>
       </w:r>
     </w:p>
     <w:p>
@@ -519,15 +637,36 @@
         <w:rPr>
           <w:rFonts w:cs="Times New Roman"/>
         </w:rPr>
-        <w:t>Optikai giroszkópok: egyre olcsóbbak, és könnyebbek --&gt; jövő robotaiban ?</w:t>
-      </w:r>
-    </w:p>
-    <w:p>
-      <w:pPr>
-        <w:pStyle w:val="Cmsor2"/>
-      </w:pPr>
-      <w:r>
-        <w:t>Abszolút pozíciómérés</w:t>
+        <w:t xml:space="preserve">Optikai giroszkópok: egyre olcsóbbak, és könnyebbek --&gt; jövő </w:t>
+      </w:r>
+      <w:proofErr w:type="spellStart"/>
+      <w:proofErr w:type="gramStart"/>
+      <w:r>
+        <w:rPr>
+          <w:rFonts w:cs="Times New Roman"/>
+        </w:rPr>
+        <w:t>robotaiban</w:t>
+      </w:r>
+      <w:proofErr w:type="spellEnd"/>
+      <w:r>
+        <w:rPr>
+          <w:rFonts w:cs="Times New Roman"/>
+        </w:rPr>
+        <w:t xml:space="preserve"> ?</w:t>
+      </w:r>
+      <w:proofErr w:type="gramEnd"/>
+    </w:p>
+    <w:p>
+      <w:pPr>
+        <w:pStyle w:val="Cmsor3"/>
+      </w:pPr>
+      <w:proofErr w:type="gramStart"/>
+      <w:r>
+        <w:t>Abszolút</w:t>
+      </w:r>
+      <w:proofErr w:type="gramEnd"/>
+      <w:r>
+        <w:t xml:space="preserve"> pozíciómérés</w:t>
       </w:r>
     </w:p>
     <w:p>
@@ -548,44 +687,50 @@
         </w:rPr>
         <w:t>Beacon</w:t>
       </w:r>
-    </w:p>
-    <w:p>
-      <w:pPr>
-        <w:numPr>
-          <w:ilvl w:val="2"/>
-          <w:numId w:val="4"/>
-        </w:numPr>
+      <w:r>
         <w:rPr>
           <w:rFonts w:cs="Times New Roman"/>
           <w:bCs/>
         </w:rPr>
-      </w:pPr>
+        <w:t xml:space="preserve"> – </w:t>
+      </w:r>
       <w:r>
         <w:rPr>
           <w:rFonts w:cs="Times New Roman"/>
           <w:bCs/>
         </w:rPr>
-        <w:t>Min. 2,3 jelzőegység telepítve</w:t>
-      </w:r>
-    </w:p>
-    <w:p>
-      <w:pPr>
-        <w:numPr>
-          <w:ilvl w:val="2"/>
-          <w:numId w:val="4"/>
-        </w:numPr>
+        <w:t xml:space="preserve">Min. 2,3 jelzőegység </w:t>
+      </w:r>
+      <w:r>
         <w:rPr>
           <w:rFonts w:cs="Times New Roman"/>
           <w:bCs/>
         </w:rPr>
-      </w:pPr>
+        <w:sym w:font="Wingdings" w:char="F0E0"/>
+      </w:r>
       <w:r>
         <w:rPr>
           <w:rFonts w:cs="Times New Roman"/>
           <w:bCs/>
         </w:rPr>
-        <w:t>Jelek beérkezési irányából, és az adók távolságából meghatározza a pozíciót</w:t>
-      </w:r>
+        <w:t xml:space="preserve"> </w:t>
+      </w:r>
+      <w:r>
+        <w:rPr>
+          <w:rFonts w:cs="Times New Roman"/>
+          <w:bCs/>
+        </w:rPr>
+        <w:t xml:space="preserve">Jelek beérkezési irányából, és az adók távolságából meghatározza a </w:t>
+      </w:r>
+      <w:proofErr w:type="gramStart"/>
+      <w:r>
+        <w:rPr>
+          <w:rFonts w:cs="Times New Roman"/>
+          <w:bCs/>
+        </w:rPr>
+        <w:t>pozíciót</w:t>
+      </w:r>
+      <w:proofErr w:type="gramEnd"/>
     </w:p>
     <w:p>
       <w:pPr>
@@ -612,18 +757,13 @@
         </w:rPr>
         <w:t>tereptárgyak</w:t>
       </w:r>
-    </w:p>
-    <w:p>
-      <w:pPr>
-        <w:numPr>
-          <w:ilvl w:val="2"/>
-          <w:numId w:val="4"/>
-        </w:numPr>
+      <w:r>
         <w:rPr>
           <w:rFonts w:cs="Times New Roman"/>
           <w:bCs/>
         </w:rPr>
-      </w:pPr>
+        <w:t xml:space="preserve"> – </w:t>
+      </w:r>
       <w:r>
         <w:rPr>
           <w:rFonts w:cs="Times New Roman"/>
@@ -631,90 +771,12 @@
         </w:rPr>
         <w:t>Jól elkülöníthető, ismert tereptárgyakat kell elhegyezni a mozgástérben</w:t>
       </w:r>
-    </w:p>
-    <w:p>
-      <w:pPr>
-        <w:numPr>
-          <w:ilvl w:val="2"/>
-          <w:numId w:val="4"/>
-        </w:numPr>
+      <w:r>
         <w:rPr>
           <w:rFonts w:cs="Times New Roman"/>
           <w:bCs/>
         </w:rPr>
-      </w:pPr>
-      <w:r>
-        <w:rPr>
-          <w:rFonts w:cs="Times New Roman"/>
-          <w:bCs/>
-        </w:rPr>
-        <w:t>Min. 3 jelzőegység</w:t>
-      </w:r>
-    </w:p>
-    <w:p>
-      <w:pPr>
-        <w:numPr>
-          <w:ilvl w:val="2"/>
-          <w:numId w:val="4"/>
-        </w:numPr>
-        <w:rPr>
-          <w:rFonts w:cs="Times New Roman"/>
-          <w:bCs/>
-        </w:rPr>
-      </w:pPr>
-      <w:r>
-        <w:rPr>
-          <w:rFonts w:cs="Times New Roman"/>
-          <w:bCs/>
-        </w:rPr>
-        <w:t>A pontszerű beaconokkal szemben a tereptárgy</w:t>
-      </w:r>
-      <w:r>
-        <w:rPr>
-          <w:rFonts w:cs="Times New Roman"/>
-          <w:bCs/>
-        </w:rPr>
-        <w:t xml:space="preserve">ak jól meghatározott alakúak </w:t>
-      </w:r>
-      <w:r>
-        <w:rPr>
-          <w:rFonts w:cs="Times New Roman"/>
-          <w:bCs/>
-        </w:rPr>
-        <w:sym w:font="Wingdings" w:char="F0E0"/>
-      </w:r>
-      <w:r>
-        <w:rPr>
-          <w:rFonts w:cs="Times New Roman"/>
-          <w:bCs/>
-        </w:rPr>
-        <w:t xml:space="preserve"> </w:t>
-      </w:r>
-      <w:r>
-        <w:rPr>
-          <w:rFonts w:cs="Times New Roman"/>
-          <w:bCs/>
-        </w:rPr>
-        <w:t>ebből pontosabban ki lehet számolni a távolságot és szöget</w:t>
-      </w:r>
-    </w:p>
-    <w:p>
-      <w:pPr>
-        <w:numPr>
-          <w:ilvl w:val="2"/>
-          <w:numId w:val="4"/>
-        </w:numPr>
-        <w:rPr>
-          <w:rFonts w:cs="Times New Roman"/>
-          <w:bCs/>
-        </w:rPr>
-      </w:pPr>
-      <w:r>
-        <w:rPr>
-          <w:rFonts w:cs="Times New Roman"/>
-          <w:bCs/>
-        </w:rPr>
-        <w:t>Bonyolultabb számítási eljárások</w:t>
+        <w:t xml:space="preserve">. </w:t>
       </w:r>
     </w:p>
     <w:p>
@@ -735,44 +797,12 @@
         </w:rPr>
         <w:t>Természetes tereptárgyak felismerése</w:t>
       </w:r>
-    </w:p>
-    <w:p>
-      <w:pPr>
-        <w:numPr>
-          <w:ilvl w:val="2"/>
-          <w:numId w:val="4"/>
-        </w:numPr>
+      <w:r>
         <w:rPr>
           <w:rFonts w:cs="Times New Roman"/>
           <w:bCs/>
         </w:rPr>
-      </w:pPr>
-      <w:r>
-        <w:rPr>
-          <w:rFonts w:cs="Times New Roman"/>
-          <w:bCs/>
-        </w:rPr>
-        <w:t>Valamilyen megkülönböztető jeggyel rendelkező tereptárgyak keresése, és az alapján pozícionálás</w:t>
-      </w:r>
-    </w:p>
-    <w:p>
-      <w:pPr>
-        <w:numPr>
-          <w:ilvl w:val="2"/>
-          <w:numId w:val="4"/>
-        </w:numPr>
-        <w:rPr>
-          <w:rFonts w:cs="Times New Roman"/>
-          <w:bCs/>
-        </w:rPr>
-      </w:pPr>
-      <w:r>
-        <w:rPr>
-          <w:rFonts w:cs="Times New Roman"/>
-          <w:bCs/>
-        </w:rPr>
-        <w:lastRenderedPageBreak/>
-        <w:t>Nem kell előkészítés, de a terepnek előre ismertnek kell lennie --&gt; kisebb megbízhatóság</w:t>
+        <w:t xml:space="preserve"> (kisebb megbízhatóság)</w:t>
       </w:r>
     </w:p>
     <w:p>
@@ -794,44 +824,7 @@
         <w:t>Modell felismerés</w:t>
       </w:r>
     </w:p>
-    <w:p>
-      <w:pPr>
-        <w:numPr>
-          <w:ilvl w:val="2"/>
-          <w:numId w:val="4"/>
-        </w:numPr>
-        <w:rPr>
-          <w:rFonts w:cs="Times New Roman"/>
-          <w:bCs/>
-        </w:rPr>
-      </w:pPr>
-      <w:r>
-        <w:rPr>
-          <w:rFonts w:cs="Times New Roman"/>
-          <w:bCs/>
-        </w:rPr>
-        <w:t>Szenzorokkal info gyűjtés --&gt; összehasonlítás a környzet térképével, vagy modelljével.</w:t>
-      </w:r>
-    </w:p>
-    <w:p>
-      <w:pPr>
-        <w:numPr>
-          <w:ilvl w:val="2"/>
-          <w:numId w:val="4"/>
-        </w:numPr>
-        <w:rPr>
-          <w:rFonts w:cs="Times New Roman"/>
-          <w:bCs/>
-        </w:rPr>
-      </w:pPr>
-      <w:r>
-        <w:rPr>
-          <w:rFonts w:cs="Times New Roman"/>
-          <w:bCs/>
-        </w:rPr>
-        <w:t>Ez alapján becsülhető az abszolút pozíció a térképen.</w:t>
-      </w:r>
-    </w:p>
+    <w:bookmarkEnd w:id="0"/>
     <w:p>
       <w:pPr>
         <w:pStyle w:val="Cmsor2"/>
@@ -858,6 +851,10 @@
         <w:jc w:val="center"/>
       </w:pPr>
       <w:r>
+        <w:rPr>
+          <w:noProof/>
+          <w:lang w:eastAsia="hu-HU"/>
+        </w:rPr>
         <w:drawing>
           <wp:inline distT="0" distB="0" distL="0" distR="0">
             <wp:extent cx="2014152" cy="1267653"/>
@@ -943,7 +940,10 @@
       <w:r>
         <w:rPr>
           <w:rFonts w:cs="Times New Roman"/>
-        </w:rPr>
+          <w:noProof/>
+          <w:lang w:eastAsia="hu-HU"/>
+        </w:rPr>
+        <w:lastRenderedPageBreak/>
         <w:drawing>
           <wp:inline distT="0" distB="0" distL="0" distR="0">
             <wp:extent cx="4355465" cy="667385"/>
@@ -1015,7 +1015,21 @@
         <w:rPr>
           <w:rFonts w:cs="Times New Roman"/>
         </w:rPr>
-        <w:t>számítása az inkrementekből, az átmérőből, és az áttétből:</w:t>
+        <w:t xml:space="preserve">számítása az </w:t>
+      </w:r>
+      <w:proofErr w:type="spellStart"/>
+      <w:r>
+        <w:rPr>
+          <w:rFonts w:cs="Times New Roman"/>
+        </w:rPr>
+        <w:t>inkrementekből</w:t>
+      </w:r>
+      <w:proofErr w:type="spellEnd"/>
+      <w:r>
+        <w:rPr>
+          <w:rFonts w:cs="Times New Roman"/>
+        </w:rPr>
+        <w:t>, az átmérőből, és az áttétből:</w:t>
       </w:r>
     </w:p>
     <w:p>
@@ -1028,6 +1042,8 @@
       <w:r>
         <w:rPr>
           <w:rFonts w:cs="Times New Roman"/>
+          <w:noProof/>
+          <w:lang w:eastAsia="hu-HU"/>
         </w:rPr>
         <w:drawing>
           <wp:inline distT="0" distB="0" distL="0" distR="0">
@@ -1107,6 +1123,8 @@
       <w:r>
         <w:rPr>
           <w:rFonts w:cs="Times New Roman"/>
+          <w:noProof/>
+          <w:lang w:eastAsia="hu-HU"/>
         </w:rPr>
         <w:drawing>
           <wp:inline distT="0" distB="0" distL="0" distR="0">
@@ -1186,6 +1204,8 @@
       <w:r>
         <w:rPr>
           <w:rFonts w:cs="Times New Roman"/>
+          <w:noProof/>
+          <w:lang w:eastAsia="hu-HU"/>
         </w:rPr>
         <w:drawing>
           <wp:inline distT="0" distB="0" distL="0" distR="0">
@@ -1265,6 +1285,8 @@
       <w:r>
         <w:rPr>
           <w:rFonts w:cs="Times New Roman"/>
+          <w:noProof/>
+          <w:lang w:eastAsia="hu-HU"/>
         </w:rPr>
         <w:drawing>
           <wp:inline distT="0" distB="0" distL="0" distR="0">
@@ -1344,6 +1366,8 @@
       <w:r>
         <w:rPr>
           <w:rFonts w:cs="Times New Roman"/>
+          <w:noProof/>
+          <w:lang w:eastAsia="hu-HU"/>
         </w:rPr>
         <w:drawing>
           <wp:inline distT="0" distB="0" distL="0" distR="0">
@@ -1410,7 +1434,21 @@
         <w:rPr>
           <w:rFonts w:cs="Times New Roman"/>
         </w:rPr>
-        <w:t>Majd ebből számolható a becsült abszolút pozíció a nulla ponthoz képest az előző pontból:</w:t>
+        <w:t xml:space="preserve">Majd ebből számolható a becsült </w:t>
+      </w:r>
+      <w:proofErr w:type="gramStart"/>
+      <w:r>
+        <w:rPr>
+          <w:rFonts w:cs="Times New Roman"/>
+        </w:rPr>
+        <w:t>abszolút</w:t>
+      </w:r>
+      <w:proofErr w:type="gramEnd"/>
+      <w:r>
+        <w:rPr>
+          <w:rFonts w:cs="Times New Roman"/>
+        </w:rPr>
+        <w:t xml:space="preserve"> pozíció a nulla ponthoz képest az előző pontból:</w:t>
       </w:r>
     </w:p>
     <w:p>
@@ -1423,6 +1461,8 @@
       <w:r>
         <w:rPr>
           <w:rFonts w:cs="Times New Roman"/>
+          <w:noProof/>
+          <w:lang w:eastAsia="hu-HU"/>
         </w:rPr>
         <w:drawing>
           <wp:inline distT="0" distB="0" distL="0" distR="0">
@@ -1519,7 +1559,35 @@
         <w:rPr>
           <w:rFonts w:cs="Times New Roman"/>
         </w:rPr>
-        <w:t>Fél elfordulás --&gt; táv megtéte --&gt;másik fél elfordulás</w:t>
+        <w:t xml:space="preserve">Fél elfordulás --&gt; táv </w:t>
+      </w:r>
+      <w:proofErr w:type="spellStart"/>
+      <w:r>
+        <w:rPr>
+          <w:rFonts w:cs="Times New Roman"/>
+        </w:rPr>
+        <w:t>megtéte</w:t>
+      </w:r>
+      <w:proofErr w:type="spellEnd"/>
+      <w:r>
+        <w:rPr>
+          <w:rFonts w:cs="Times New Roman"/>
+        </w:rPr>
+        <w:t xml:space="preserve"> --</w:t>
+      </w:r>
+      <w:proofErr w:type="gramStart"/>
+      <w:r>
+        <w:rPr>
+          <w:rFonts w:cs="Times New Roman"/>
+        </w:rPr>
+        <w:t>&gt;másik</w:t>
+      </w:r>
+      <w:proofErr w:type="gramEnd"/>
+      <w:r>
+        <w:rPr>
+          <w:rFonts w:cs="Times New Roman"/>
+        </w:rPr>
+        <w:t xml:space="preserve"> fél elfordulás</w:t>
       </w:r>
     </w:p>
     <w:p>
@@ -1532,6 +1600,8 @@
       <w:r>
         <w:rPr>
           <w:rFonts w:cs="Times New Roman"/>
+          <w:noProof/>
+          <w:lang w:eastAsia="hu-HU"/>
         </w:rPr>
         <w:drawing>
           <wp:inline distT="0" distB="0" distL="0" distR="0">
@@ -1595,8 +1665,13 @@
       <w:pPr>
         <w:pStyle w:val="Cmsor4"/>
       </w:pPr>
-      <w:r>
-        <w:t>Szisztematikus hibák:</w:t>
+      <w:proofErr w:type="gramStart"/>
+      <w:r>
+        <w:t>Szisztematikus</w:t>
+      </w:r>
+      <w:proofErr w:type="gramEnd"/>
+      <w:r>
+        <w:t xml:space="preserve"> hibák:</w:t>
       </w:r>
     </w:p>
     <w:p>
@@ -1630,7 +1705,21 @@
         <w:rPr>
           <w:rFonts w:cs="Times New Roman"/>
         </w:rPr>
-        <w:t>Mindkettő tényleges átmérő eltérése  a névlegestől</w:t>
+        <w:t xml:space="preserve">Mindkettő tényleges átmérő </w:t>
+      </w:r>
+      <w:proofErr w:type="gramStart"/>
+      <w:r>
+        <w:rPr>
+          <w:rFonts w:cs="Times New Roman"/>
+        </w:rPr>
+        <w:t>eltérése  a</w:t>
+      </w:r>
+      <w:proofErr w:type="gramEnd"/>
+      <w:r>
+        <w:rPr>
+          <w:rFonts w:cs="Times New Roman"/>
+        </w:rPr>
+        <w:t xml:space="preserve"> névlegestől</w:t>
       </w:r>
     </w:p>
     <w:p>
@@ -1647,7 +1736,6 @@
         <w:rPr>
           <w:rFonts w:cs="Times New Roman"/>
         </w:rPr>
-        <w:lastRenderedPageBreak/>
         <w:t>Kerekek tényleges távolságának eltérése a névlegestől</w:t>
       </w:r>
     </w:p>
@@ -1665,7 +1753,21 @@
         <w:rPr>
           <w:rFonts w:cs="Times New Roman"/>
         </w:rPr>
-        <w:t>Kerekek ideálistől eltérő elhelyezkedése</w:t>
+        <w:t xml:space="preserve">Kerekek </w:t>
+      </w:r>
+      <w:proofErr w:type="spellStart"/>
+      <w:r>
+        <w:rPr>
+          <w:rFonts w:cs="Times New Roman"/>
+        </w:rPr>
+        <w:t>ideálistől</w:t>
+      </w:r>
+      <w:proofErr w:type="spellEnd"/>
+      <w:r>
+        <w:rPr>
+          <w:rFonts w:cs="Times New Roman"/>
+        </w:rPr>
+        <w:t xml:space="preserve"> eltérő elhelyezkedése</w:t>
       </w:r>
     </w:p>
     <w:p>
@@ -1707,7 +1809,15 @@
         <w:pStyle w:val="Cmsor4"/>
       </w:pPr>
       <w:r>
-        <w:t>Nem szisztematikus hibák:</w:t>
+        <w:t xml:space="preserve">Nem </w:t>
+      </w:r>
+      <w:proofErr w:type="gramStart"/>
+      <w:r>
+        <w:t>szisztematikus</w:t>
+      </w:r>
+      <w:proofErr w:type="gramEnd"/>
+      <w:r>
+        <w:t xml:space="preserve"> hibák:</w:t>
       </w:r>
     </w:p>
     <w:p>
@@ -1817,20 +1927,42 @@
         <w:pStyle w:val="Cmsor3"/>
       </w:pPr>
       <w:r>
-        <w:t>Megoldás: Michigan egyetemen fejlesztett UMBmark (University of Michigan Benchmark)</w:t>
-      </w:r>
-    </w:p>
-    <w:p>
-      <w:pPr>
-        <w:rPr>
-          <w:rFonts w:cs="Times New Roman"/>
-        </w:rPr>
-      </w:pPr>
-      <w:r>
-        <w:rPr>
-          <w:rFonts w:cs="Times New Roman"/>
-        </w:rPr>
-        <w:t>Képes meghatározni a kerekek eltérő átmérőjét, és távolságát egymástól a hibák alapján, és ebből adni egy átszámítási faktort:</w:t>
+        <w:t xml:space="preserve">Megoldás: Michigan egyetemen fejlesztett </w:t>
+      </w:r>
+      <w:proofErr w:type="spellStart"/>
+      <w:r>
+        <w:t>UMBmark</w:t>
+      </w:r>
+      <w:proofErr w:type="spellEnd"/>
+      <w:r>
+        <w:t xml:space="preserve"> (University of Michigan Benchmark)</w:t>
+      </w:r>
+    </w:p>
+    <w:p>
+      <w:pPr>
+        <w:rPr>
+          <w:rFonts w:cs="Times New Roman"/>
+        </w:rPr>
+      </w:pPr>
+      <w:r>
+        <w:rPr>
+          <w:rFonts w:cs="Times New Roman"/>
+        </w:rPr>
+        <w:t xml:space="preserve">Képes meghatározni a kerekek eltérő átmérőjét, és távolságát egymástól a hibák alapján, és ebből adni egy átszámítási </w:t>
+      </w:r>
+      <w:proofErr w:type="gramStart"/>
+      <w:r>
+        <w:rPr>
+          <w:rFonts w:cs="Times New Roman"/>
+        </w:rPr>
+        <w:t>faktort</w:t>
+      </w:r>
+      <w:proofErr w:type="gramEnd"/>
+      <w:r>
+        <w:rPr>
+          <w:rFonts w:cs="Times New Roman"/>
+        </w:rPr>
+        <w:t>:</w:t>
       </w:r>
     </w:p>
     <w:p>
@@ -1843,7 +1975,10 @@
       <w:r>
         <w:rPr>
           <w:rFonts w:cs="Times New Roman"/>
-        </w:rPr>
+          <w:noProof/>
+          <w:lang w:eastAsia="hu-HU"/>
+        </w:rPr>
+        <w:lastRenderedPageBreak/>
         <w:drawing>
           <wp:inline distT="0" distB="0" distL="0" distR="0">
             <wp:extent cx="964288" cy="976183"/>
@@ -1980,7 +2115,21 @@
         <w:rPr>
           <w:rFonts w:cs="Times New Roman"/>
         </w:rPr>
-        <w:t>Az eltérés két hiba szuperpozíciójának tekinthető:</w:t>
+        <w:t>Az eltérés két hiba szuper</w:t>
+      </w:r>
+      <w:proofErr w:type="gramStart"/>
+      <w:r>
+        <w:rPr>
+          <w:rFonts w:cs="Times New Roman"/>
+        </w:rPr>
+        <w:t>pozíciójának</w:t>
+      </w:r>
+      <w:proofErr w:type="gramEnd"/>
+      <w:r>
+        <w:rPr>
+          <w:rFonts w:cs="Times New Roman"/>
+        </w:rPr>
+        <w:t xml:space="preserve"> tekinthető:</w:t>
       </w:r>
     </w:p>
     <w:p>
@@ -2022,6 +2171,10 @@
         <w:jc w:val="center"/>
       </w:pPr>
       <w:r>
+        <w:rPr>
+          <w:noProof/>
+          <w:lang w:eastAsia="hu-HU"/>
+        </w:rPr>
         <w:drawing>
           <wp:inline distT="0" distB="0" distL="0" distR="0">
             <wp:extent cx="2724665" cy="2422680"/>
@@ -2094,6 +2247,10 @@
         <w:jc w:val="center"/>
       </w:pPr>
       <w:r>
+        <w:rPr>
+          <w:noProof/>
+          <w:lang w:eastAsia="hu-HU"/>
+        </w:rPr>
         <w:drawing>
           <wp:inline distT="0" distB="0" distL="0" distR="0">
             <wp:extent cx="1044146" cy="769496"/>
@@ -2166,6 +2323,10 @@
         <w:jc w:val="center"/>
       </w:pPr>
       <w:r>
+        <w:rPr>
+          <w:noProof/>
+          <w:lang w:eastAsia="hu-HU"/>
+        </w:rPr>
         <w:drawing>
           <wp:inline distT="0" distB="0" distL="0" distR="0">
             <wp:extent cx="827903" cy="722986"/>
@@ -2238,7 +2399,10 @@
         <w:jc w:val="center"/>
       </w:pPr>
       <w:r>
-        <w:lastRenderedPageBreak/>
+        <w:rPr>
+          <w:noProof/>
+          <w:lang w:eastAsia="hu-HU"/>
+        </w:rPr>
         <w:drawing>
           <wp:inline distT="0" distB="0" distL="0" distR="0">
             <wp:extent cx="1075038" cy="516477"/>
@@ -2303,14 +2467,40 @@
         <w:rPr>
           <w:rFonts w:cs="Times New Roman"/>
         </w:rPr>
-        <w:t>Ebből pedig visszaszámolhatóak a hibafaktorok</w:t>
-      </w:r>
+        <w:t xml:space="preserve">Ebből pedig </w:t>
+      </w:r>
+      <w:proofErr w:type="spellStart"/>
+      <w:r>
+        <w:rPr>
+          <w:rFonts w:cs="Times New Roman"/>
+        </w:rPr>
+        <w:t>visszaszámolhatóak</w:t>
+      </w:r>
+      <w:proofErr w:type="spellEnd"/>
+      <w:r>
+        <w:rPr>
+          <w:rFonts w:cs="Times New Roman"/>
+        </w:rPr>
+        <w:t xml:space="preserve"> a hiba</w:t>
+      </w:r>
+      <w:proofErr w:type="gramStart"/>
+      <w:r>
+        <w:rPr>
+          <w:rFonts w:cs="Times New Roman"/>
+        </w:rPr>
+        <w:t>faktorok</w:t>
+      </w:r>
+      <w:proofErr w:type="gramEnd"/>
     </w:p>
     <w:p>
       <w:pPr>
         <w:jc w:val="center"/>
       </w:pPr>
       <w:r>
+        <w:rPr>
+          <w:noProof/>
+          <w:lang w:eastAsia="hu-HU"/>
+        </w:rPr>
         <w:drawing>
           <wp:inline distT="0" distB="0" distL="0" distR="0">
             <wp:extent cx="1340708" cy="1238212"/>
@@ -2375,7 +2565,21 @@
         <w:rPr>
           <w:rFonts w:cs="Times New Roman"/>
         </w:rPr>
-        <w:t>Amiből visszaszámolhatóak az eltérések:</w:t>
+        <w:t xml:space="preserve">Amiből </w:t>
+      </w:r>
+      <w:proofErr w:type="spellStart"/>
+      <w:r>
+        <w:rPr>
+          <w:rFonts w:cs="Times New Roman"/>
+        </w:rPr>
+        <w:t>visszaszámolhatóak</w:t>
+      </w:r>
+      <w:proofErr w:type="spellEnd"/>
+      <w:r>
+        <w:rPr>
+          <w:rFonts w:cs="Times New Roman"/>
+        </w:rPr>
+        <w:t xml:space="preserve"> az eltérések:</w:t>
       </w:r>
     </w:p>
     <w:p>
@@ -2383,6 +2587,11 @@
         <w:jc w:val="center"/>
       </w:pPr>
       <w:r>
+        <w:rPr>
+          <w:noProof/>
+          <w:lang w:eastAsia="hu-HU"/>
+        </w:rPr>
+        <w:lastRenderedPageBreak/>
         <w:drawing>
           <wp:inline distT="0" distB="0" distL="0" distR="0">
             <wp:extent cx="1093573" cy="1122196"/>
@@ -2493,6 +2702,10 @@
         <w:jc w:val="center"/>
       </w:pPr>
       <w:r>
+        <w:rPr>
+          <w:noProof/>
+          <w:lang w:eastAsia="hu-HU"/>
+        </w:rPr>
         <w:drawing>
           <wp:inline distT="0" distB="0" distL="0" distR="0">
             <wp:extent cx="2261287" cy="1016928"/>
@@ -2565,15 +2778,7 @@
         <w:rPr>
           <w:rFonts w:cs="Times New Roman"/>
         </w:rPr>
-        <w:t xml:space="preserve"> esetén az algoritmus ugyanúgy alkalmazható, mintha</w:t>
-      </w:r>
-      <w:bookmarkStart w:id="0" w:name="_GoBack"/>
-      <w:bookmarkEnd w:id="0"/>
-      <w:r>
-        <w:rPr>
-          <w:rFonts w:cs="Times New Roman"/>
-        </w:rPr>
-        <w:t xml:space="preserve"> </w:t>
+        <w:t xml:space="preserve"> esetén az algoritmus ugyanúgy alkalmazható, mintha </w:t>
       </w:r>
       <w:r>
         <w:rPr>
@@ -4237,6 +4442,7 @@
   <w:style w:type="character" w:default="1" w:styleId="Bekezdsalapbettpusa">
     <w:name w:val="Default Paragraph Font"/>
     <w:uiPriority w:val="1"/>
+    <w:semiHidden/>
     <w:unhideWhenUsed/>
   </w:style>
   <w:style w:type="table" w:default="1" w:styleId="Normltblzat">
@@ -4954,7 +5160,7 @@
 </file>
 
 <file path=customXml/itemProps1.xml><?xml version="1.0" encoding="utf-8"?>
-<ds:datastoreItem xmlns:ds="http://schemas.openxmlformats.org/officeDocument/2006/customXml" ds:itemID="{65473BD7-EEA4-49E4-848C-58F5199BAE1B}">
+<ds:datastoreItem xmlns:ds="http://schemas.openxmlformats.org/officeDocument/2006/customXml" ds:itemID="{37CFB2B3-733E-4A39-BDCB-06EB69A6E895}">
   <ds:schemaRefs>
     <ds:schemaRef ds:uri="http://schemas.openxmlformats.org/officeDocument/2006/bibliography"/>
   </ds:schemaRefs>

</xml_diff>